<commit_message>
Fix screenshot temp location Add textbox placeholder change colors (for fun)
</commit_message>
<xml_diff>
--- a/ScreenshotApp/ScreenshotDocument.cs.docx
+++ b/ScreenshotApp/ScreenshotDocument.cs.docx
@@ -15,105 +15,112 @@
           <w:szCs w:val="19"/>
         </w:rPr>
       </w:pPr>
+      <w:r>
+        <w:rPr>
+          <w:noProof/>
+        </w:rPr>
+        <w:t>&lt;%</w:t>
+      </w:r>
+      <w:r>
+        <w:rPr>
+          <w:noProof/>
+        </w:rPr>
+        <w:t xml:space="preserve"> </w:t>
+      </w:r>
+      <w:r>
+        <w:rPr>
+          <w:rFonts w:ascii="Consolas" w:hAnsi="Consolas" w:cs="Consolas"/>
+          <w:color w:val="0000FF"/>
+          <w:sz w:val="19"/>
+          <w:szCs w:val="19"/>
+        </w:rPr>
+        <w:t>foreach</w:t>
+      </w:r>
+      <w:r>
+        <w:rPr>
+          <w:rFonts w:ascii="Consolas" w:hAnsi="Consolas" w:cs="Consolas"/>
+          <w:color w:val="000000"/>
+          <w:sz w:val="19"/>
+          <w:szCs w:val="19"/>
+        </w:rPr>
+        <w:t>(</w:t>
+      </w:r>
+      <w:r>
+        <w:rPr>
+          <w:rFonts w:ascii="Consolas" w:hAnsi="Consolas" w:cs="Consolas"/>
+          <w:color w:val="0000FF"/>
+          <w:sz w:val="19"/>
+          <w:szCs w:val="19"/>
+        </w:rPr>
+        <w:t>string</w:t>
+      </w:r>
+      <w:r>
+        <w:rPr>
+          <w:rFonts w:ascii="Consolas" w:hAnsi="Consolas" w:cs="Consolas"/>
+          <w:color w:val="000000"/>
+          <w:sz w:val="19"/>
+          <w:szCs w:val="19"/>
+        </w:rPr>
+        <w:t xml:space="preserve"> </w:t>
+      </w:r>
+      <w:proofErr w:type="spellStart"/>
+      <w:r>
+        <w:rPr>
+          <w:rFonts w:ascii="Consolas" w:hAnsi="Consolas" w:cs="Consolas"/>
+          <w:color w:val="000000"/>
+          <w:sz w:val="19"/>
+          <w:szCs w:val="19"/>
+        </w:rPr>
+        <w:t>imagefile</w:t>
+      </w:r>
+      <w:proofErr w:type="spellEnd"/>
+      <w:r>
+        <w:rPr>
+          <w:rFonts w:ascii="Consolas" w:hAnsi="Consolas" w:cs="Consolas"/>
+          <w:color w:val="000000"/>
+          <w:sz w:val="19"/>
+          <w:szCs w:val="19"/>
+        </w:rPr>
+        <w:t xml:space="preserve"> </w:t>
+      </w:r>
+      <w:r>
+        <w:rPr>
+          <w:rFonts w:ascii="Consolas" w:hAnsi="Consolas" w:cs="Consolas"/>
+          <w:color w:val="0000FF"/>
+          <w:sz w:val="19"/>
+          <w:szCs w:val="19"/>
+        </w:rPr>
+        <w:t>in</w:t>
+      </w:r>
+      <w:r>
+        <w:rPr>
+          <w:rFonts w:ascii="Consolas" w:hAnsi="Consolas" w:cs="Consolas"/>
+          <w:color w:val="000000"/>
+          <w:sz w:val="19"/>
+          <w:szCs w:val="19"/>
+        </w:rPr>
+        <w:t xml:space="preserve"> </w:t>
+      </w:r>
+      <w:proofErr w:type="spellStart"/>
+      <w:r>
+        <w:rPr>
+          <w:rFonts w:ascii="Consolas" w:hAnsi="Consolas" w:cs="Consolas"/>
+          <w:color w:val="000000"/>
+          <w:sz w:val="19"/>
+          <w:szCs w:val="19"/>
+        </w:rPr>
+        <w:t>Model</w:t>
+      </w:r>
       <w:bookmarkStart w:id="0" w:name="_GoBack"/>
       <w:bookmarkEnd w:id="0"/>
       <w:r>
         <w:rPr>
-          <w:noProof/>
-        </w:rPr>
-        <w:t>&lt;%</w:t>
-      </w:r>
-      <w:r>
-        <w:rPr>
-          <w:noProof/>
-        </w:rPr>
-        <w:t xml:space="preserve"> </w:t>
-      </w:r>
-      <w:proofErr w:type="gramStart"/>
-      <w:r>
-        <w:rPr>
-          <w:rFonts w:ascii="Consolas" w:hAnsi="Consolas" w:cs="Consolas"/>
-          <w:color w:val="0000FF"/>
-          <w:sz w:val="19"/>
-          <w:szCs w:val="19"/>
-        </w:rPr>
-        <w:t>foreach</w:t>
-      </w:r>
-      <w:r>
-        <w:rPr>
-          <w:rFonts w:ascii="Consolas" w:hAnsi="Consolas" w:cs="Consolas"/>
-          <w:color w:val="000000"/>
-          <w:sz w:val="19"/>
-          <w:szCs w:val="19"/>
-        </w:rPr>
-        <w:t>(</w:t>
-      </w:r>
-      <w:proofErr w:type="gramEnd"/>
-      <w:r>
-        <w:rPr>
-          <w:rFonts w:ascii="Consolas" w:hAnsi="Consolas" w:cs="Consolas"/>
-          <w:color w:val="0000FF"/>
-          <w:sz w:val="19"/>
-          <w:szCs w:val="19"/>
-        </w:rPr>
-        <w:t>string</w:t>
-      </w:r>
-      <w:r>
-        <w:rPr>
-          <w:rFonts w:ascii="Consolas" w:hAnsi="Consolas" w:cs="Consolas"/>
-          <w:color w:val="000000"/>
-          <w:sz w:val="19"/>
-          <w:szCs w:val="19"/>
-        </w:rPr>
-        <w:t xml:space="preserve"> </w:t>
-      </w:r>
-      <w:proofErr w:type="spellStart"/>
-      <w:r>
-        <w:rPr>
-          <w:rFonts w:ascii="Consolas" w:hAnsi="Consolas" w:cs="Consolas"/>
-          <w:color w:val="000000"/>
-          <w:sz w:val="19"/>
-          <w:szCs w:val="19"/>
-        </w:rPr>
-        <w:t>imagefile</w:t>
-      </w:r>
-      <w:proofErr w:type="spellEnd"/>
-      <w:r>
-        <w:rPr>
-          <w:rFonts w:ascii="Consolas" w:hAnsi="Consolas" w:cs="Consolas"/>
-          <w:color w:val="000000"/>
-          <w:sz w:val="19"/>
-          <w:szCs w:val="19"/>
-        </w:rPr>
-        <w:t xml:space="preserve"> </w:t>
-      </w:r>
-      <w:r>
-        <w:rPr>
-          <w:rFonts w:ascii="Consolas" w:hAnsi="Consolas" w:cs="Consolas"/>
-          <w:color w:val="0000FF"/>
-          <w:sz w:val="19"/>
-          <w:szCs w:val="19"/>
-        </w:rPr>
-        <w:t>in</w:t>
-      </w:r>
-      <w:r>
-        <w:rPr>
-          <w:rFonts w:ascii="Consolas" w:hAnsi="Consolas" w:cs="Consolas"/>
-          <w:color w:val="000000"/>
-          <w:sz w:val="19"/>
-          <w:szCs w:val="19"/>
-        </w:rPr>
-        <w:t xml:space="preserve"> </w:t>
-      </w:r>
-      <w:proofErr w:type="spellStart"/>
-      <w:r>
-        <w:rPr>
-          <w:rFonts w:ascii="Consolas" w:hAnsi="Consolas" w:cs="Consolas"/>
-          <w:color w:val="000000"/>
-          <w:sz w:val="19"/>
-          <w:szCs w:val="19"/>
-        </w:rPr>
-        <w:t>Program.sc.ImageFiles</w:t>
+          <w:rFonts w:ascii="Consolas" w:hAnsi="Consolas" w:cs="Consolas"/>
+          <w:color w:val="000000"/>
+          <w:sz w:val="19"/>
+          <w:szCs w:val="19"/>
+        </w:rPr>
+        <w:t>.ImageFiles</w:t>
       </w:r>
       <w:proofErr w:type="spellEnd"/>
       <w:r>
@@ -179,7 +186,7 @@
     </w:p>
     <w:sectPr>
       <w:pgSz w:w="12240" w:h="15840" w:code="1"/>
-      <w:pgMar w:top="1440" w:right="1440" w:bottom="1440" w:left="1440" w:header="706" w:footer="706" w:gutter="0"/>
+      <w:pgMar w:top="720" w:right="720" w:bottom="720" w:left="720" w:header="706" w:footer="706" w:gutter="0"/>
       <w:paperSrc w:first="261" w:other="261"/>
       <w:cols w:space="720"/>
       <w:docGrid w:linePitch="360"/>

</xml_diff>